<commit_message>
Final adjustment to final book cover
</commit_message>
<xml_diff>
--- a/textbook/title_page_documents/title_page.docx
+++ b/textbook/title_page_documents/title_page.docx
@@ -9,10 +9,70 @@
         <w:rPr>
           <w:noProof/>
         </w:rPr>
+        <w:drawing>
+          <wp:anchor distT="0" distB="0" distL="114300" distR="114300" simplePos="0" relativeHeight="251662336" behindDoc="1" locked="0" layoutInCell="1" allowOverlap="1" wp14:anchorId="66B274A3" wp14:editId="33F0F0FA">
+            <wp:simplePos x="0" y="0"/>
+            <wp:positionH relativeFrom="page">
+              <wp:align>right</wp:align>
+            </wp:positionH>
+            <wp:positionV relativeFrom="paragraph">
+              <wp:posOffset>-914400</wp:posOffset>
+            </wp:positionV>
+            <wp:extent cx="7913881" cy="11870822"/>
+            <wp:effectExtent l="0" t="0" r="0" b="0"/>
+            <wp:wrapNone/>
+            <wp:docPr id="4" name="Picture 4"/>
+            <wp:cNvGraphicFramePr>
+              <a:graphicFrameLocks xmlns:a="http://schemas.openxmlformats.org/drawingml/2006/main" noChangeAspect="1"/>
+            </wp:cNvGraphicFramePr>
+            <a:graphic xmlns:a="http://schemas.openxmlformats.org/drawingml/2006/main">
+              <a:graphicData uri="http://schemas.openxmlformats.org/drawingml/2006/picture">
+                <pic:pic xmlns:pic="http://schemas.openxmlformats.org/drawingml/2006/picture">
+                  <pic:nvPicPr>
+                    <pic:cNvPr id="4" name="flowers2.png"/>
+                    <pic:cNvPicPr/>
+                  </pic:nvPicPr>
+                  <pic:blipFill>
+                    <a:blip r:embed="rId4">
+                      <a:extLst>
+                        <a:ext uri="{28A0092B-C50C-407E-A947-70E740481C1C}">
+                          <a14:useLocalDpi xmlns:a14="http://schemas.microsoft.com/office/drawing/2010/main" val="0"/>
+                        </a:ext>
+                      </a:extLst>
+                    </a:blip>
+                    <a:stretch>
+                      <a:fillRect/>
+                    </a:stretch>
+                  </pic:blipFill>
+                  <pic:spPr>
+                    <a:xfrm>
+                      <a:off x="0" y="0"/>
+                      <a:ext cx="7913881" cy="11870822"/>
+                    </a:xfrm>
+                    <a:prstGeom prst="rect">
+                      <a:avLst/>
+                    </a:prstGeom>
+                  </pic:spPr>
+                </pic:pic>
+              </a:graphicData>
+            </a:graphic>
+            <wp14:sizeRelH relativeFrom="page">
+              <wp14:pctWidth>0</wp14:pctWidth>
+            </wp14:sizeRelH>
+            <wp14:sizeRelV relativeFrom="page">
+              <wp14:pctHeight>0</wp14:pctHeight>
+            </wp14:sizeRelV>
+          </wp:anchor>
+        </w:drawing>
+      </w:r>
+      <w:r>
+        <w:rPr>
+          <w:noProof/>
+        </w:rPr>
         <mc:AlternateContent>
           <mc:Choice Requires="wps">
             <w:drawing>
-              <wp:anchor distT="0" distB="0" distL="114300" distR="114300" simplePos="0" relativeHeight="251659264" behindDoc="0" locked="0" layoutInCell="1" allowOverlap="1" wp14:anchorId="1E40C776" wp14:editId="3630CEC3">
+              <wp:anchor distT="0" distB="0" distL="114300" distR="114300" simplePos="0" relativeHeight="251659264" behindDoc="0" locked="0" layoutInCell="1" allowOverlap="1" wp14:anchorId="1E40C776" wp14:editId="65F90FF4">
                 <wp:simplePos x="0" y="0"/>
                 <wp:positionH relativeFrom="column">
                   <wp:posOffset>-294356</wp:posOffset>
@@ -239,7 +299,7 @@
         <mc:AlternateContent>
           <mc:Choice Requires="wps">
             <w:drawing>
-              <wp:anchor distT="0" distB="0" distL="114300" distR="114300" simplePos="0" relativeHeight="251661312" behindDoc="0" locked="0" layoutInCell="1" allowOverlap="1" wp14:anchorId="09022702" wp14:editId="329F244F">
+              <wp:anchor distT="0" distB="0" distL="114300" distR="114300" simplePos="0" relativeHeight="251661312" behindDoc="0" locked="0" layoutInCell="1" allowOverlap="1" wp14:anchorId="09022702" wp14:editId="3DAB466F">
                 <wp:simplePos x="0" y="0"/>
                 <wp:positionH relativeFrom="margin">
                   <wp:posOffset>733454</wp:posOffset>
@@ -461,63 +521,6 @@
             </w:pict>
           </mc:Fallback>
         </mc:AlternateContent>
-      </w:r>
-      <w:r>
-        <w:drawing>
-          <wp:anchor distT="0" distB="0" distL="114300" distR="114300" simplePos="0" relativeHeight="251658240" behindDoc="1" locked="0" layoutInCell="1" allowOverlap="1" wp14:anchorId="6D74AD53" wp14:editId="302A2863">
-            <wp:simplePos x="0" y="0"/>
-            <wp:positionH relativeFrom="page">
-              <wp:align>left</wp:align>
-            </wp:positionH>
-            <wp:positionV relativeFrom="paragraph">
-              <wp:posOffset>-914400</wp:posOffset>
-            </wp:positionV>
-            <wp:extent cx="7779224" cy="11668836"/>
-            <wp:effectExtent l="0" t="0" r="0" b="8890"/>
-            <wp:wrapNone/>
-            <wp:docPr id="1" name="Picture 1"/>
-            <wp:cNvGraphicFramePr>
-              <a:graphicFrameLocks xmlns:a="http://schemas.openxmlformats.org/drawingml/2006/main" noChangeAspect="1"/>
-            </wp:cNvGraphicFramePr>
-            <a:graphic xmlns:a="http://schemas.openxmlformats.org/drawingml/2006/main">
-              <a:graphicData uri="http://schemas.openxmlformats.org/drawingml/2006/picture">
-                <pic:pic xmlns:pic="http://schemas.openxmlformats.org/drawingml/2006/picture">
-                  <pic:nvPicPr>
-                    <pic:cNvPr id="1" name=""/>
-                    <pic:cNvPicPr/>
-                  </pic:nvPicPr>
-                  <pic:blipFill>
-                    <a:blip r:embed="rId4">
-                      <a:extLst>
-                        <a:ext uri="{28A0092B-C50C-407E-A947-70E740481C1C}">
-                          <a14:useLocalDpi xmlns:a14="http://schemas.microsoft.com/office/drawing/2010/main" val="0"/>
-                        </a:ext>
-                      </a:extLst>
-                    </a:blip>
-                    <a:stretch>
-                      <a:fillRect/>
-                    </a:stretch>
-                  </pic:blipFill>
-                  <pic:spPr>
-                    <a:xfrm>
-                      <a:off x="0" y="0"/>
-                      <a:ext cx="7779224" cy="11668836"/>
-                    </a:xfrm>
-                    <a:prstGeom prst="rect">
-                      <a:avLst/>
-                    </a:prstGeom>
-                  </pic:spPr>
-                </pic:pic>
-              </a:graphicData>
-            </a:graphic>
-            <wp14:sizeRelH relativeFrom="page">
-              <wp14:pctWidth>0</wp14:pctWidth>
-            </wp14:sizeRelH>
-            <wp14:sizeRelV relativeFrom="page">
-              <wp14:pctHeight>0</wp14:pctHeight>
-            </wp14:sizeRelV>
-          </wp:anchor>
-        </w:drawing>
       </w:r>
     </w:p>
     <w:sectPr>

</xml_diff>